<commit_message>
trying with images, but something's wrong
</commit_message>
<xml_diff>
--- a/TP1/INF4710 Rapport TP1.docx
+++ b/TP1/INF4710 Rapport TP1.docx
@@ -67,13 +67,8 @@
                       <wps:txbx>
                         <w:txbxContent>
                           <w:p>
-                            <w:proofErr w:type="spellStart"/>
                             <w:r>
-                              <w:t>Dominic</w:t>
-                            </w:r>
-                            <w:proofErr w:type="spellEnd"/>
-                            <w:r>
-                              <w:t xml:space="preserve"> Bergeron </w:t>
+                              <w:t xml:space="preserve">Dominic Bergeron </w:t>
                             </w:r>
                             <w:r>
                               <w:rPr>
@@ -119,13 +114,8 @@
                 <v:textbox>
                   <w:txbxContent>
                     <w:p>
-                      <w:proofErr w:type="spellStart"/>
                       <w:r>
-                        <w:t>Dominic</w:t>
-                      </w:r>
-                      <w:proofErr w:type="spellEnd"/>
-                      <w:r>
-                        <w:t xml:space="preserve"> Bergeron </w:t>
+                        <w:t xml:space="preserve">Dominic Bergeron </w:t>
                       </w:r>
                       <w:r>
                         <w:rPr>
@@ -168,145 +158,114 @@
     <w:p/>
     <w:p/>
     <w:p/>
-    <w:p/>
+    <w:p>
+      <w:pPr>
+        <w:pStyle w:val="Title"/>
+      </w:pPr>
+      <w:r>
+        <w:t>Rapport TP1</w:t>
+      </w:r>
+      <w:r>
+        <w:t xml:space="preserve"> - </w:t>
+      </w:r>
+      <w:r>
+        <w:t>INF4710</w:t>
+      </w:r>
+    </w:p>
+    <w:p>
+      <w:pPr>
+        <w:rPr>
+          <w:sz w:val="56"/>
+          <w:szCs w:val="56"/>
+        </w:rPr>
+      </w:pPr>
+    </w:p>
+    <w:p>
+      <w:pPr>
+        <w:rPr>
+          <w:sz w:val="56"/>
+          <w:szCs w:val="56"/>
+        </w:rPr>
+      </w:pPr>
+    </w:p>
+    <w:p>
+      <w:pPr>
+        <w:rPr>
+          <w:sz w:val="56"/>
+          <w:szCs w:val="56"/>
+        </w:rPr>
+      </w:pPr>
+    </w:p>
     <w:p>
       <w:pPr>
         <w:jc w:val="center"/>
+        <w:rPr>
+          <w:sz w:val="36"/>
+          <w:szCs w:val="36"/>
+        </w:rPr>
+      </w:pPr>
+      <w:r>
+        <w:rPr>
+          <w:sz w:val="36"/>
+          <w:szCs w:val="36"/>
+        </w:rPr>
+        <w:t>Introduction aux technologies multimédia</w:t>
+      </w:r>
+    </w:p>
+    <w:p>
+      <w:pPr>
+        <w:rPr>
+          <w:sz w:val="44"/>
+          <w:szCs w:val="44"/>
+        </w:rPr>
+      </w:pPr>
+      <w:r>
+        <w:rPr>
+          <w:sz w:val="44"/>
+          <w:szCs w:val="44"/>
+        </w:rPr>
+        <w:t xml:space="preserve"> </w:t>
+      </w:r>
+    </w:p>
+    <w:p>
+      <w:pPr>
+        <w:jc w:val="center"/>
+        <w:rPr>
+          <w:sz w:val="32"/>
+          <w:szCs w:val="32"/>
+        </w:rPr>
+      </w:pPr>
+      <w:r>
+        <w:rPr>
+          <w:sz w:val="32"/>
+          <w:szCs w:val="32"/>
+        </w:rPr>
+        <w:t>A2016 - Travail pratique #1</w:t>
+      </w:r>
+    </w:p>
+    <w:p>
+      <w:pPr>
+        <w:jc w:val="center"/>
+        <w:rPr>
+          <w:sz w:val="32"/>
+          <w:szCs w:val="32"/>
+        </w:rPr>
+      </w:pPr>
+      <w:r>
+        <w:rPr>
+          <w:sz w:val="32"/>
+          <w:szCs w:val="32"/>
+        </w:rPr>
+        <w:t>Compression d’images fixes</w:t>
+      </w:r>
+    </w:p>
+    <w:p>
+      <w:pPr>
         <w:rPr>
           <w:sz w:val="72"/>
           <w:szCs w:val="72"/>
         </w:rPr>
       </w:pPr>
-      <w:r>
-        <w:rPr>
-          <w:sz w:val="72"/>
-          <w:szCs w:val="72"/>
-        </w:rPr>
-        <w:t>Rapport TP1</w:t>
-      </w:r>
-    </w:p>
-    <w:p>
-      <w:pPr>
-        <w:jc w:val="center"/>
-        <w:rPr>
-          <w:sz w:val="72"/>
-          <w:szCs w:val="72"/>
-        </w:rPr>
-      </w:pPr>
-    </w:p>
-    <w:p>
-      <w:pPr>
-        <w:jc w:val="center"/>
-        <w:rPr>
-          <w:sz w:val="72"/>
-          <w:szCs w:val="72"/>
-        </w:rPr>
-      </w:pPr>
-    </w:p>
-    <w:p>
-      <w:pPr>
-        <w:jc w:val="center"/>
-        <w:rPr>
-          <w:sz w:val="72"/>
-          <w:szCs w:val="72"/>
-        </w:rPr>
-      </w:pPr>
-      <w:r>
-        <w:rPr>
-          <w:sz w:val="72"/>
-          <w:szCs w:val="72"/>
-        </w:rPr>
-        <w:t>INF4710</w:t>
-      </w:r>
-    </w:p>
-    <w:p>
-      <w:pPr>
-        <w:jc w:val="center"/>
-        <w:rPr>
-          <w:sz w:val="72"/>
-          <w:szCs w:val="72"/>
-        </w:rPr>
-      </w:pPr>
-    </w:p>
-    <w:p>
-      <w:pPr>
-        <w:jc w:val="center"/>
-        <w:rPr>
-          <w:sz w:val="56"/>
-          <w:szCs w:val="56"/>
-        </w:rPr>
-      </w:pPr>
-    </w:p>
-    <w:p>
-      <w:pPr>
-        <w:rPr>
-          <w:sz w:val="44"/>
-          <w:szCs w:val="44"/>
-        </w:rPr>
-      </w:pPr>
-      <w:r>
-        <w:rPr>
-          <w:sz w:val="44"/>
-          <w:szCs w:val="44"/>
-        </w:rPr>
-        <w:t>Introduction aux technologies multimédia</w:t>
-      </w:r>
-    </w:p>
-    <w:p>
-      <w:pPr>
-        <w:rPr>
-          <w:sz w:val="44"/>
-          <w:szCs w:val="44"/>
-        </w:rPr>
-      </w:pPr>
-      <w:r>
-        <w:rPr>
-          <w:sz w:val="44"/>
-          <w:szCs w:val="44"/>
-        </w:rPr>
-        <w:t xml:space="preserve"> </w:t>
-      </w:r>
-    </w:p>
-    <w:p>
-      <w:pPr>
-        <w:jc w:val="center"/>
-        <w:rPr>
-          <w:sz w:val="36"/>
-          <w:szCs w:val="36"/>
-        </w:rPr>
-      </w:pPr>
-      <w:r>
-        <w:rPr>
-          <w:sz w:val="36"/>
-          <w:szCs w:val="36"/>
-        </w:rPr>
-        <w:t>A2016 - Travail pratique #1</w:t>
-      </w:r>
-    </w:p>
-    <w:p>
-      <w:pPr>
-        <w:jc w:val="center"/>
-        <w:rPr>
-          <w:sz w:val="36"/>
-          <w:szCs w:val="36"/>
-        </w:rPr>
-      </w:pPr>
-      <w:r>
-        <w:rPr>
-          <w:sz w:val="36"/>
-          <w:szCs w:val="36"/>
-        </w:rPr>
-        <w:t>Compression d’images fixes</w:t>
-      </w:r>
-    </w:p>
-    <w:p>
-      <w:pPr>
-        <w:rPr>
-          <w:sz w:val="72"/>
-          <w:szCs w:val="72"/>
-        </w:rPr>
-      </w:pPr>
-      <w:bookmarkStart w:id="0" w:name="_GoBack"/>
       <w:r>
         <w:rPr>
           <w:noProof/>
@@ -315,13 +274,13 @@
           <w:lang w:val="en-US"/>
         </w:rPr>
         <w:drawing>
-          <wp:anchor distT="0" distB="0" distL="114300" distR="114300" simplePos="0" relativeHeight="251660288" behindDoc="0" locked="0" layoutInCell="1" allowOverlap="1" wp14:anchorId="0EC7C618" wp14:editId="21073853">
+          <wp:anchor distT="0" distB="0" distL="114300" distR="114300" simplePos="0" relativeHeight="251660288" behindDoc="0" locked="0" layoutInCell="1" allowOverlap="1" wp14:anchorId="0EC7C618" wp14:editId="6A7254E2">
             <wp:simplePos x="0" y="0"/>
             <wp:positionH relativeFrom="column">
               <wp:posOffset>-1143000</wp:posOffset>
             </wp:positionH>
             <wp:positionV relativeFrom="paragraph">
-              <wp:posOffset>1012190</wp:posOffset>
+              <wp:posOffset>2368550</wp:posOffset>
             </wp:positionV>
             <wp:extent cx="3251200" cy="1549400"/>
             <wp:effectExtent l="0" t="0" r="0" b="0"/>
@@ -340,7 +299,7 @@
                     </pic:cNvPicPr>
                   </pic:nvPicPr>
                   <pic:blipFill>
-                    <a:blip r:embed="rId5">
+                    <a:blip r:embed="rId6">
                       <a:extLst>
                         <a:ext uri="{28A0092B-C50C-407E-A947-70E740481C1C}">
                           <a14:useLocalDpi xmlns:a14="http://schemas.microsoft.com/office/drawing/2010/main" val="0"/>
@@ -377,7 +336,6 @@
           </wp:anchor>
         </w:drawing>
       </w:r>
-      <w:bookmarkEnd w:id="0"/>
       <w:r>
         <w:rPr>
           <w:sz w:val="72"/>
@@ -388,13 +346,62 @@
     </w:p>
     <w:p>
       <w:pPr>
-        <w:jc w:val="center"/>
-        <w:rPr>
-          <w:sz w:val="72"/>
-          <w:szCs w:val="72"/>
-        </w:rPr>
-      </w:pPr>
-    </w:p>
+        <w:pStyle w:val="Heading1"/>
+      </w:pPr>
+      <w:r>
+        <w:lastRenderedPageBreak/>
+        <w:t>Présentation de l’algo et de l’implémentation = 2 pts  +</w:t>
+      </w:r>
+    </w:p>
+    <w:p/>
+    <w:p>
+      <w:pPr>
+        <w:pStyle w:val="Heading1"/>
+      </w:pPr>
+      <w:r>
+        <w:t>Validité des taux de compression = 2 pts  +</w:t>
+      </w:r>
+    </w:p>
+    <w:p/>
+    <w:p>
+      <w:pPr>
+        <w:pStyle w:val="Heading1"/>
+      </w:pPr>
+      <w:r>
+        <w:t>Commentaires et discussion sur efficacité = 2 pts  +</w:t>
+      </w:r>
+    </w:p>
+    <w:p/>
+    <w:p/>
+    <w:p>
+      <w:pPr>
+        <w:pStyle w:val="Heading1"/>
+      </w:pPr>
+      <w:r>
+        <w:t>Amélioration proposée (clarté et pertinence) = 1 pts  +</w:t>
+      </w:r>
+    </w:p>
+    <w:p/>
+    <w:p>
+      <w:pPr>
+        <w:pStyle w:val="Heading1"/>
+      </w:pPr>
+      <w:r>
+        <w:t>Lisibilité, propreté et complétude = 2 pts  +</w:t>
+      </w:r>
+    </w:p>
+    <w:p/>
+    <w:p/>
+    <w:p>
+      <w:bookmarkStart w:id="0" w:name="_GoBack"/>
+      <w:bookmarkEnd w:id="0"/>
+    </w:p>
+    <w:p/>
     <w:sectPr>
       <w:pgSz w:w="11900" w:h="16840"/>
       <w:pgMar w:top="1440" w:right="1800" w:bottom="1440" w:left="1800" w:header="708" w:footer="708" w:gutter="0"/>
@@ -403,6 +410,68 @@
     </w:sectPr>
   </w:body>
 </w:document>
+</file>
+
+<file path=word/numbering.xml><?xml version="1.0" encoding="utf-8"?>
+<w:numbering xmlns:wpc="http://schemas.microsoft.com/office/word/2010/wordprocessingCanvas" xmlns:mo="http://schemas.microsoft.com/office/mac/office/2008/main" xmlns:mc="http://schemas.openxmlformats.org/markup-compatibility/2006" xmlns:mv="urn:schemas-microsoft-com:mac:vml" xmlns:o="urn:schemas-microsoft-com:office:office" xmlns:r="http://schemas.openxmlformats.org/officeDocument/2006/relationships" xmlns:m="http://schemas.openxmlformats.org/officeDocument/2006/math" xmlns:v="urn:schemas-microsoft-com:vml" xmlns:wp14="http://schemas.microsoft.com/office/word/2010/wordprocessingDrawing" xmlns:wp="http://schemas.openxmlformats.org/drawingml/2006/wordprocessingDrawing" xmlns:w10="urn:schemas-microsoft-com:office:word" xmlns:w="http://schemas.openxmlformats.org/wordprocessingml/2006/main" xmlns:w14="http://schemas.microsoft.com/office/word/2010/wordml" xmlns:wpg="http://schemas.microsoft.com/office/word/2010/wordprocessingGroup" xmlns:wpi="http://schemas.microsoft.com/office/word/2010/wordprocessingInk" xmlns:wne="http://schemas.microsoft.com/office/word/2006/wordml" xmlns:wps="http://schemas.microsoft.com/office/word/2010/wordprocessingShape" mc:Ignorable="w14 wp14">
+  <w:abstractNum w:abstractNumId="0">
+    <w:nsid w:val="00000001"/>
+    <w:multiLevelType w:val="hybridMultilevel"/>
+    <w:tmpl w:val="00000001"/>
+    <w:lvl w:ilvl="0" w:tplc="00000001">
+      <w:start w:val="1"/>
+      <w:numFmt w:val="bullet"/>
+      <w:lvlText w:val="◦"/>
+      <w:lvlJc w:val="left"/>
+      <w:pPr>
+        <w:ind w:left="720" w:hanging="360"/>
+      </w:pPr>
+    </w:lvl>
+    <w:lvl w:ilvl="1" w:tplc="FFFFFFFF">
+      <w:numFmt w:val="decimal"/>
+      <w:lvlText w:val=""/>
+      <w:lvlJc w:val="left"/>
+    </w:lvl>
+    <w:lvl w:ilvl="2" w:tplc="FFFFFFFF">
+      <w:numFmt w:val="decimal"/>
+      <w:lvlText w:val=""/>
+      <w:lvlJc w:val="left"/>
+    </w:lvl>
+    <w:lvl w:ilvl="3" w:tplc="FFFFFFFF">
+      <w:numFmt w:val="decimal"/>
+      <w:lvlText w:val=""/>
+      <w:lvlJc w:val="left"/>
+    </w:lvl>
+    <w:lvl w:ilvl="4" w:tplc="FFFFFFFF">
+      <w:numFmt w:val="decimal"/>
+      <w:lvlText w:val=""/>
+      <w:lvlJc w:val="left"/>
+    </w:lvl>
+    <w:lvl w:ilvl="5" w:tplc="FFFFFFFF">
+      <w:numFmt w:val="decimal"/>
+      <w:lvlText w:val=""/>
+      <w:lvlJc w:val="left"/>
+    </w:lvl>
+    <w:lvl w:ilvl="6" w:tplc="FFFFFFFF">
+      <w:numFmt w:val="decimal"/>
+      <w:lvlText w:val=""/>
+      <w:lvlJc w:val="left"/>
+    </w:lvl>
+    <w:lvl w:ilvl="7" w:tplc="FFFFFFFF">
+      <w:numFmt w:val="decimal"/>
+      <w:lvlText w:val=""/>
+      <w:lvlJc w:val="left"/>
+    </w:lvl>
+    <w:lvl w:ilvl="8" w:tplc="FFFFFFFF">
+      <w:numFmt w:val="decimal"/>
+      <w:lvlText w:val=""/>
+      <w:lvlJc w:val="left"/>
+    </w:lvl>
+  </w:abstractNum>
+  <w:num w:numId="1">
+    <w:abstractNumId w:val="0"/>
+  </w:num>
+</w:numbering>
 </file>
 
 <file path=word/styles.xml><?xml version="1.0" encoding="utf-8"?>
@@ -564,6 +633,29 @@
       <w:lang w:val="fr-FR"/>
     </w:rPr>
   </w:style>
+  <w:style w:type="paragraph" w:styleId="Heading1">
+    <w:name w:val="heading 1"/>
+    <w:basedOn w:val="Normal"/>
+    <w:next w:val="Normal"/>
+    <w:link w:val="Heading1Char"/>
+    <w:uiPriority w:val="9"/>
+    <w:qFormat/>
+    <w:rsid w:val="00235CF4"/>
+    <w:pPr>
+      <w:keepNext/>
+      <w:keepLines/>
+      <w:spacing w:before="480"/>
+      <w:outlineLvl w:val="0"/>
+    </w:pPr>
+    <w:rPr>
+      <w:rFonts w:asciiTheme="majorHAnsi" w:eastAsiaTheme="majorEastAsia" w:hAnsiTheme="majorHAnsi" w:cstheme="majorBidi"/>
+      <w:b/>
+      <w:bCs/>
+      <w:color w:val="345A8A" w:themeColor="accent1" w:themeShade="B5"/>
+      <w:sz w:val="32"/>
+      <w:szCs w:val="32"/>
+    </w:rPr>
+  </w:style>
   <w:style w:type="character" w:default="1" w:styleId="DefaultParagraphFont">
     <w:name w:val="Default Paragraph Font"/>
     <w:uiPriority w:val="1"/>
@@ -616,6 +708,62 @@
       <w:rFonts w:ascii="Lucida Grande" w:hAnsi="Lucida Grande" w:cs="Lucida Grande"/>
       <w:sz w:val="18"/>
       <w:szCs w:val="18"/>
+      <w:lang w:val="fr-FR"/>
+    </w:rPr>
+  </w:style>
+  <w:style w:type="character" w:customStyle="1" w:styleId="Heading1Char">
+    <w:name w:val="Heading 1 Char"/>
+    <w:basedOn w:val="DefaultParagraphFont"/>
+    <w:link w:val="Heading1"/>
+    <w:uiPriority w:val="9"/>
+    <w:rsid w:val="00235CF4"/>
+    <w:rPr>
+      <w:rFonts w:asciiTheme="majorHAnsi" w:eastAsiaTheme="majorEastAsia" w:hAnsiTheme="majorHAnsi" w:cstheme="majorBidi"/>
+      <w:b/>
+      <w:bCs/>
+      <w:color w:val="345A8A" w:themeColor="accent1" w:themeShade="B5"/>
+      <w:sz w:val="32"/>
+      <w:szCs w:val="32"/>
+      <w:lang w:val="fr-FR"/>
+    </w:rPr>
+  </w:style>
+  <w:style w:type="paragraph" w:styleId="Title">
+    <w:name w:val="Title"/>
+    <w:basedOn w:val="Normal"/>
+    <w:next w:val="Normal"/>
+    <w:link w:val="TitleChar"/>
+    <w:uiPriority w:val="10"/>
+    <w:qFormat/>
+    <w:rsid w:val="00235CF4"/>
+    <w:pPr>
+      <w:pBdr>
+        <w:bottom w:val="single" w:sz="8" w:space="4" w:color="4F81BD" w:themeColor="accent1"/>
+      </w:pBdr>
+      <w:spacing w:after="300"/>
+      <w:contextualSpacing/>
+    </w:pPr>
+    <w:rPr>
+      <w:rFonts w:asciiTheme="majorHAnsi" w:eastAsiaTheme="majorEastAsia" w:hAnsiTheme="majorHAnsi" w:cstheme="majorBidi"/>
+      <w:color w:val="17365D" w:themeColor="text2" w:themeShade="BF"/>
+      <w:spacing w:val="5"/>
+      <w:kern w:val="28"/>
+      <w:sz w:val="52"/>
+      <w:szCs w:val="52"/>
+    </w:rPr>
+  </w:style>
+  <w:style w:type="character" w:customStyle="1" w:styleId="TitleChar">
+    <w:name w:val="Title Char"/>
+    <w:basedOn w:val="DefaultParagraphFont"/>
+    <w:link w:val="Title"/>
+    <w:uiPriority w:val="10"/>
+    <w:rsid w:val="00235CF4"/>
+    <w:rPr>
+      <w:rFonts w:asciiTheme="majorHAnsi" w:eastAsiaTheme="majorEastAsia" w:hAnsiTheme="majorHAnsi" w:cstheme="majorBidi"/>
+      <w:color w:val="17365D" w:themeColor="text2" w:themeShade="BF"/>
+      <w:spacing w:val="5"/>
+      <w:kern w:val="28"/>
+      <w:sz w:val="52"/>
+      <w:szCs w:val="52"/>
       <w:lang w:val="fr-FR"/>
     </w:rPr>
   </w:style>
@@ -781,6 +929,29 @@
       <w:lang w:val="fr-FR"/>
     </w:rPr>
   </w:style>
+  <w:style w:type="paragraph" w:styleId="Heading1">
+    <w:name w:val="heading 1"/>
+    <w:basedOn w:val="Normal"/>
+    <w:next w:val="Normal"/>
+    <w:link w:val="Heading1Char"/>
+    <w:uiPriority w:val="9"/>
+    <w:qFormat/>
+    <w:rsid w:val="00235CF4"/>
+    <w:pPr>
+      <w:keepNext/>
+      <w:keepLines/>
+      <w:spacing w:before="480"/>
+      <w:outlineLvl w:val="0"/>
+    </w:pPr>
+    <w:rPr>
+      <w:rFonts w:asciiTheme="majorHAnsi" w:eastAsiaTheme="majorEastAsia" w:hAnsiTheme="majorHAnsi" w:cstheme="majorBidi"/>
+      <w:b/>
+      <w:bCs/>
+      <w:color w:val="345A8A" w:themeColor="accent1" w:themeShade="B5"/>
+      <w:sz w:val="32"/>
+      <w:szCs w:val="32"/>
+    </w:rPr>
+  </w:style>
   <w:style w:type="character" w:default="1" w:styleId="DefaultParagraphFont">
     <w:name w:val="Default Paragraph Font"/>
     <w:uiPriority w:val="1"/>
@@ -833,6 +1004,62 @@
       <w:rFonts w:ascii="Lucida Grande" w:hAnsi="Lucida Grande" w:cs="Lucida Grande"/>
       <w:sz w:val="18"/>
       <w:szCs w:val="18"/>
+      <w:lang w:val="fr-FR"/>
+    </w:rPr>
+  </w:style>
+  <w:style w:type="character" w:customStyle="1" w:styleId="Heading1Char">
+    <w:name w:val="Heading 1 Char"/>
+    <w:basedOn w:val="DefaultParagraphFont"/>
+    <w:link w:val="Heading1"/>
+    <w:uiPriority w:val="9"/>
+    <w:rsid w:val="00235CF4"/>
+    <w:rPr>
+      <w:rFonts w:asciiTheme="majorHAnsi" w:eastAsiaTheme="majorEastAsia" w:hAnsiTheme="majorHAnsi" w:cstheme="majorBidi"/>
+      <w:b/>
+      <w:bCs/>
+      <w:color w:val="345A8A" w:themeColor="accent1" w:themeShade="B5"/>
+      <w:sz w:val="32"/>
+      <w:szCs w:val="32"/>
+      <w:lang w:val="fr-FR"/>
+    </w:rPr>
+  </w:style>
+  <w:style w:type="paragraph" w:styleId="Title">
+    <w:name w:val="Title"/>
+    <w:basedOn w:val="Normal"/>
+    <w:next w:val="Normal"/>
+    <w:link w:val="TitleChar"/>
+    <w:uiPriority w:val="10"/>
+    <w:qFormat/>
+    <w:rsid w:val="00235CF4"/>
+    <w:pPr>
+      <w:pBdr>
+        <w:bottom w:val="single" w:sz="8" w:space="4" w:color="4F81BD" w:themeColor="accent1"/>
+      </w:pBdr>
+      <w:spacing w:after="300"/>
+      <w:contextualSpacing/>
+    </w:pPr>
+    <w:rPr>
+      <w:rFonts w:asciiTheme="majorHAnsi" w:eastAsiaTheme="majorEastAsia" w:hAnsiTheme="majorHAnsi" w:cstheme="majorBidi"/>
+      <w:color w:val="17365D" w:themeColor="text2" w:themeShade="BF"/>
+      <w:spacing w:val="5"/>
+      <w:kern w:val="28"/>
+      <w:sz w:val="52"/>
+      <w:szCs w:val="52"/>
+    </w:rPr>
+  </w:style>
+  <w:style w:type="character" w:customStyle="1" w:styleId="TitleChar">
+    <w:name w:val="Title Char"/>
+    <w:basedOn w:val="DefaultParagraphFont"/>
+    <w:link w:val="Title"/>
+    <w:uiPriority w:val="10"/>
+    <w:rsid w:val="00235CF4"/>
+    <w:rPr>
+      <w:rFonts w:asciiTheme="majorHAnsi" w:eastAsiaTheme="majorEastAsia" w:hAnsiTheme="majorHAnsi" w:cstheme="majorBidi"/>
+      <w:color w:val="17365D" w:themeColor="text2" w:themeShade="BF"/>
+      <w:spacing w:val="5"/>
+      <w:kern w:val="28"/>
+      <w:sz w:val="52"/>
+      <w:szCs w:val="52"/>
       <w:lang w:val="fr-FR"/>
     </w:rPr>
   </w:style>

</xml_diff>